<commit_message>
add Tablet view and update WORK
</commit_message>
<xml_diff>
--- a/Portfolio Design and Layout Desktop.docx
+++ b/Portfolio Design and Layout Desktop.docx
@@ -809,6 +809,8 @@
           <w:noProof/>
         </w:rPr>
       </w:pPr>
+      <w:bookmarkStart w:id="0" w:name="_GoBack"/>
+      <w:bookmarkEnd w:id="0"/>
     </w:p>
     <w:p>
       <w:pPr>
@@ -1290,7 +1292,7 @@
           <w:szCs w:val="28"/>
         </w:rPr>
         <w:drawing>
-          <wp:anchor distT="0" distB="0" distL="114300" distR="114300" simplePos="0" relativeHeight="251671552" behindDoc="0" locked="0" layoutInCell="1" allowOverlap="1" wp14:anchorId="5E47AF75" wp14:editId="1A6DD437">
+          <wp:anchor distT="0" distB="0" distL="114300" distR="114300" simplePos="0" relativeHeight="251671552" behindDoc="0" locked="0" layoutInCell="1" allowOverlap="1" wp14:anchorId="5E47AF75" wp14:editId="1B2D9698">
             <wp:simplePos x="0" y="0"/>
             <wp:positionH relativeFrom="page">
               <wp:align>right</wp:align>
@@ -1298,7 +1300,7 @@
             <wp:positionV relativeFrom="paragraph">
               <wp:posOffset>19050</wp:posOffset>
             </wp:positionV>
-            <wp:extent cx="2073910" cy="5398135"/>
+            <wp:extent cx="2073910" cy="5429250"/>
             <wp:effectExtent l="0" t="0" r="2540" b="0"/>
             <wp:wrapNone/>
             <wp:docPr id="15" name="Picture 15"/>
@@ -1327,7 +1329,7 @@
                   <pic:spPr>
                     <a:xfrm>
                       <a:off x="0" y="0"/>
-                      <a:ext cx="2073910" cy="5398135"/>
+                      <a:ext cx="2073910" cy="5429250"/>
                     </a:xfrm>
                     <a:prstGeom prst="rect">
                       <a:avLst/>
@@ -1548,8 +1550,6 @@
           <w:szCs w:val="28"/>
         </w:rPr>
       </w:pPr>
-      <w:bookmarkStart w:id="0" w:name="_GoBack"/>
-      <w:bookmarkEnd w:id="0"/>
     </w:p>
     <w:sectPr>
       <w:headerReference w:type="default" r:id="rId16"/>

</xml_diff>